<commit_message>
Finished IO specification definitions
</commit_message>
<xml_diff>
--- a/docs/Specification.docx
+++ b/docs/Specification.docx
@@ -105,13 +105,7 @@
                               <w:rPr>
                                 <w:color w:val="FFFFFF"/>
                               </w:rPr>
-                              <w:t xml:space="preserve">This is just the design specification and standard of the Apollo-IL Language, but it is </w:t>
-                            </w:r>
-                            <w:r>
-                              <w:rPr>
-                                <w:color w:val="FFFFFF"/>
-                              </w:rPr>
-                              <w:t>completely up to the user as to how they wish to implement it, achieving full or partial AIL Compliance.</w:t>
+                              <w:t>This is just the design specification and standard of the Apollo-IL Language, but it is completely up to the user as to how they wish to implement it, achieving full or partial AIL Compliance.</w:t>
                             </w:r>
                           </w:p>
                         </w:txbxContent>
@@ -179,13 +173,7 @@
                         <w:rPr>
                           <w:color w:val="FFFFFF"/>
                         </w:rPr>
-                        <w:t xml:space="preserve">This is just the design specification and standard of the Apollo-IL Language, but it is </w:t>
-                      </w:r>
-                      <w:r>
-                        <w:rPr>
-                          <w:color w:val="FFFFFF"/>
-                        </w:rPr>
-                        <w:t>completely up to the user as to how they wish to implement it, achieving full or partial AIL Compliance.</w:t>
+                        <w:t>This is just the design specification and standard of the Apollo-IL Language, but it is completely up to the user as to how they wish to implement it, achieving full or partial AIL Compliance.</w:t>
                       </w:r>
                     </w:p>
                   </w:txbxContent>
@@ -353,13 +341,7 @@
           <w:rPr>
             <w:rStyle w:val="ListLabel82"/>
           </w:rPr>
-          <w:t>Instruction Encodi</w:t>
-        </w:r>
-        <w:r>
-          <w:rPr>
-            <w:rStyle w:val="ListLabel82"/>
-          </w:rPr>
-          <w:t>ng</w:t>
+          <w:t>Instruction Encoding</w:t>
         </w:r>
       </w:hyperlink>
     </w:p>
@@ -549,13 +531,7 @@
           <w:rPr>
             <w:rStyle w:val="ListLabel82"/>
           </w:rPr>
-          <w:t>Test</w:t>
-        </w:r>
-        <w:r>
-          <w:rPr>
-            <w:rStyle w:val="ListLabel82"/>
-          </w:rPr>
-          <w:t xml:space="preserve"> if not equal</w:t>
+          <w:t>Test if not equal</w:t>
         </w:r>
       </w:hyperlink>
     </w:p>
@@ -1619,10 +1595,7 @@
           </w:tcPr>
           <w:p>
             <w:r>
-              <w:t xml:space="preserve">End of </w:t>
-            </w:r>
-            <w:r>
-              <w:t>memory</w:t>
+              <w:t>End of memory</w:t>
             </w:r>
           </w:p>
         </w:tc>
@@ -1859,10 +1832,7 @@
     </w:p>
     <w:p>
       <w:r>
-        <w:t xml:space="preserve">Each Virtual Machine instruction is to be 48 bits wide. The first 6 of these will </w:t>
-      </w:r>
-      <w:r>
-        <w:t>contain the instruction, followed by 2 bits which inform the VM how to use the parameters. If the 7</w:t>
+        <w:t>Each Virtual Machine instruction is to be 48 bits wide. The first 6 of these will contain the instruction, followed by 2 bits which inform the VM how to use the parameters. If the 7</w:t>
       </w:r>
       <w:r>
         <w:rPr>
@@ -1880,10 +1850,7 @@
         <w:t>th</w:t>
       </w:r>
       <w:r>
-        <w:t xml:space="preserve"> bits equal 0, the VM reads the parameters as &lt;Register&gt;:&lt;Register&gt;. If they equalled 1, the VM treats the parameters as &lt;Register &gt;:&lt;Value &gt;.  If </w:t>
-      </w:r>
-      <w:r>
-        <w:t>the two bits were equal to 2, the Virtual Machine treats the parameters as &lt;Value &gt;:&lt;Value&gt;. Lastly, if 3, the VM treats them as &lt;Value&gt;:&lt;Register &gt;. The following bits contain the instruction parameters, 1 byte for the first, 4 bytes for the second.</w:t>
+        <w:t xml:space="preserve"> bits equal 0, the VM reads the parameters as &lt;Register&gt;:&lt;Register&gt;. If they equalled 1, the VM treats the parameters as &lt;Register &gt;:&lt;Value &gt;.  If the two bits were equal to 2, the Virtual Machine treats the parameters as &lt;Value &gt;:&lt;Value&gt;. Lastly, if 3, the VM treats them as &lt;Value&gt;:&lt;Register &gt;. The following bits contain the instruction parameters, 1 byte for the first, 4 bytes for the second.</w:t>
       </w:r>
     </w:p>
     <w:p>
@@ -2026,10 +1993,7 @@
           </w:tcPr>
           <w:p>
             <w:r>
-              <w:t>&lt;Value&gt;:&lt;</w:t>
-            </w:r>
-            <w:r>
-              <w:t>Register&gt;</w:t>
+              <w:t>&lt;Value&gt;:&lt;Register&gt;</w:t>
             </w:r>
           </w:p>
         </w:tc>
@@ -2325,10 +2289,7 @@
         <w:contextualSpacing/>
       </w:pPr>
       <w:r>
-        <w:t>This rea</w:t>
-      </w:r>
-      <w:r>
-        <w:t>d-only register determines the absolute location of the top of the stack. If it holds the value of 0, then the stack is empty.</w:t>
+        <w:t>This read-only register determines the absolute location of the top of the stack. If it holds the value of 0, then the stack is empty.</w:t>
       </w:r>
     </w:p>
     <w:p>
@@ -2381,10 +2342,7 @@
       </w:pPr>
       <w:r>
         <w:lastRenderedPageBreak/>
-        <w:t>This contains the addre</w:t>
-      </w:r>
-      <w:r>
-        <w:t>ss of the next instruction held in the virtual machine’s memory.</w:t>
+        <w:t>This contains the address of the next instruction held in the virtual machine’s memory.</w:t>
       </w:r>
     </w:p>
     <w:p>
@@ -2436,10 +2394,7 @@
         <w:contextualSpacing/>
       </w:pPr>
       <w:r>
-        <w:t>These have no specific usage to the VM itself, but instead are ava</w:t>
-      </w:r>
-      <w:r>
-        <w:t>ilable for usage by the user and/or compiler.</w:t>
+        <w:t>These have no specific usage to the VM itself, but instead are available for usage by the user and/or compiler.</w:t>
       </w:r>
     </w:p>
     <w:p>
@@ -2504,10 +2459,7 @@
         <w:contextualSpacing/>
       </w:pPr>
       <w:r>
-        <w:t xml:space="preserve">(A/B/C) H refers to the </w:t>
-      </w:r>
-      <w:r>
-        <w:t>higher byte of the registers</w:t>
+        <w:t>(A/B/C) H refers to the higher byte of the registers</w:t>
       </w:r>
     </w:p>
     <w:p>
@@ -3153,10 +3105,7 @@
     </w:p>
     <w:p>
       <w:r>
-        <w:t xml:space="preserve">The location in memory of the top of the stack is determined by the Stack Segment (SS) register. It can be specified by the program, but it is set by the VM to a default value. The absolute location of the top of the stack is located at the Stack Pointer, </w:t>
-      </w:r>
-      <w:r>
-        <w:t xml:space="preserve">which cannot be read by the program but should be set by the VM. If there is nothing on the stack, </w:t>
+        <w:t xml:space="preserve">The location in memory of the top of the stack is determined by the Stack Segment (SS) register. It can be specified by the program, but it is set by the VM to a default value. The absolute location of the top of the stack is located at the Stack Pointer, which cannot be read by the program but should be set by the VM. If there is nothing on the stack, </w:t>
       </w:r>
       <w:proofErr w:type="gramStart"/>
       <w:r>
@@ -3164,10 +3113,7 @@
       </w:r>
       <w:proofErr w:type="gramEnd"/>
       <w:r>
-        <w:t xml:space="preserve"> value is 0. Each time an item is pushed onto the stack, decrement the stack pointer by 1 and then copy the value into the RAM address equal to the Stack</w:t>
-      </w:r>
-      <w:r>
-        <w:t xml:space="preserve"> Pointer. Popping data from the stack works in a similar fashion, instead incrementing the Stack Pointer by 1 </w:t>
+        <w:t xml:space="preserve"> value is 0. Each time an item is pushed onto the stack, decrement the stack pointer by 1 and then copy the value into the RAM address equal to the Stack Pointer. Popping data from the stack works in a similar fashion, instead incrementing the Stack Pointer by 1 </w:t>
       </w:r>
       <w:r>
         <w:rPr>
@@ -3176,10 +3122,7 @@
         <w:t>after</w:t>
       </w:r>
       <w:r>
-        <w:t xml:space="preserve"> copying the data at the RAM location shown by the Stack Pointer. The SP must be the same word width as the PC (program counter) address size</w:t>
-      </w:r>
-      <w:r>
-        <w:t>.</w:t>
+        <w:t xml:space="preserve"> copying the data at the RAM location shown by the Stack Pointer. The SP must be the same word width as the PC (program counter) address size.</w:t>
       </w:r>
     </w:p>
     <w:p>
@@ -3195,10 +3138,7 @@
     </w:p>
     <w:p>
       <w:r>
-        <w:t>Any AIL executable will run from the first command, iterating through each one until a Flow Control operator is reached (e.g. a jump instruction). Upon encountering a flow instruction, the Virtual Machine’s CPU should immediately jump to the</w:t>
-      </w:r>
-      <w:r>
-        <w:t xml:space="preserve"> specified location, unless the command specifies otherwise. Labels should be compiled into an address relative to the program base at compile time, and the CPU will execute the program base and the relative address. Consider this example assembler code:</w:t>
+        <w:t>Any AIL executable will run from the first command, iterating through each one until a Flow Control operator is reached (e.g. a jump instruction). Upon encountering a flow instruction, the Virtual Machine’s CPU should immediately jump to the specified location, unless the command specifies otherwise. Labels should be compiled into an address relative to the program base at compile time, and the CPU will execute the program base and the relative address. Consider this example assembler code:</w:t>
       </w:r>
     </w:p>
     <w:p>
@@ -3213,13 +3153,7 @@
         <w:rPr>
           <w:color w:val="FFFFFF"/>
         </w:rPr>
-        <w:t>N</w:t>
-      </w:r>
-      <w:r>
-        <w:rPr>
-          <w:color w:val="FFFFFF"/>
-        </w:rPr>
-        <w:t>OP</w:t>
+        <w:t>NOP</w:t>
       </w:r>
     </w:p>
     <w:p>
@@ -3294,10 +3228,7 @@
         <w:spacing w:after="0"/>
       </w:pPr>
       <w:r>
-        <w:t xml:space="preserve">NOP would be at the relative address 0x00, while the JMP instruction would be address 0x01, the CLI at 0x03 and so on. As for a flow control operator such as the JMP instruction, that would be translated as 0x01 0x03, with the </w:t>
-      </w:r>
-      <w:r>
-        <w:t>opcode being 0x01 and 0x03 as the label’s relative address.</w:t>
+        <w:t>NOP would be at the relative address 0x00, while the JMP instruction would be address 0x01, the CLI at 0x03 and so on. As for a flow control operator such as the JMP instruction, that would be translated as 0x01 0x03, with the opcode being 0x01 and 0x03 as the label’s relative address.</w:t>
       </w:r>
     </w:p>
     <w:p>
@@ -3367,10 +3298,7 @@
         </w:numPr>
       </w:pPr>
       <w:r>
-        <w:t>Description/Notes: The destination p</w:t>
-      </w:r>
-      <w:r>
-        <w:t xml:space="preserve">arameter </w:t>
+        <w:t xml:space="preserve">Description/Notes: The destination parameter </w:t>
       </w:r>
       <w:r>
         <w:rPr>
@@ -3438,10 +3366,7 @@
         <w:t>must</w:t>
       </w:r>
       <w:r>
-        <w:t xml:space="preserve"> be a</w:t>
-      </w:r>
-      <w:r>
-        <w:t xml:space="preserve"> location in memory, while the source parameter may be either a register or an absolute value</w:t>
+        <w:t xml:space="preserve"> be a location in memory, while the source parameter may be either a register or an absolute value</w:t>
       </w:r>
     </w:p>
     <w:p>
@@ -3492,10 +3417,7 @@
         <w:t>must</w:t>
       </w:r>
       <w:r>
-        <w:t xml:space="preserve"> be a register, and the sou</w:t>
-      </w:r>
-      <w:r>
-        <w:t xml:space="preserve">rce parameter </w:t>
+        <w:t xml:space="preserve"> be a register, and the source parameter </w:t>
       </w:r>
       <w:r>
         <w:rPr>
@@ -3572,10 +3494,7 @@
         <w:t>must</w:t>
       </w:r>
       <w:r>
-        <w:t xml:space="preserve"> be registers. Literally swaps the two values stored in the specified registers, so the va</w:t>
-      </w:r>
-      <w:r>
-        <w:t>lue in Source 1 is placed into Source 2, and vice versa.</w:t>
+        <w:t xml:space="preserve"> be registers. Literally swaps the two values stored in the specified registers, so the value in Source 1 is placed into Source 2, and vice versa.</w:t>
       </w:r>
     </w:p>
     <w:p>
@@ -3646,10 +3565,7 @@
       <w:bookmarkStart w:id="11" w:name="_3rdcrjn"/>
       <w:bookmarkEnd w:id="11"/>
       <w:r>
-        <w:t>Test if not e</w:t>
-      </w:r>
-      <w:r>
-        <w:t>qual</w:t>
+        <w:t>Test if not equal</w:t>
       </w:r>
     </w:p>
     <w:p>
@@ -3733,10 +3649,7 @@
         <w:tab/>
       </w:r>
       <w:r>
-        <w:t>Parameters: [required] Regist</w:t>
-      </w:r>
-      <w:r>
-        <w:t>er 1, [required] Register 2</w:t>
+        <w:t>Parameters: [required] Register 1, [required] Register 2</w:t>
       </w:r>
     </w:p>
     <w:p>
@@ -3792,10 +3705,7 @@
         </w:numPr>
       </w:pPr>
       <w:r>
-        <w:t xml:space="preserve">Description/Notes: If </w:t>
-      </w:r>
-      <w:r>
-        <w:t>successful, the next logic-based operation will be executed.</w:t>
+        <w:t>Description/Notes: If successful, the next logic-based operation will be executed.</w:t>
       </w:r>
     </w:p>
     <w:p>
@@ -3917,10 +3827,7 @@
         <w:tab/>
       </w:r>
       <w:r>
-        <w:t>Parameters: [required] De</w:t>
-      </w:r>
-      <w:r>
-        <w:t>stination, [required] Source</w:t>
+        <w:t>Parameters: [required] Destination, [required] Source</w:t>
       </w:r>
     </w:p>
     <w:p>
@@ -3988,10 +3895,7 @@
         <w:tab/>
       </w:r>
       <w:r>
-        <w:t>Opcode: 0</w:t>
-      </w:r>
-      <w:r>
-        <w:t>x08</w:t>
+        <w:t>Opcode: 0x08</w:t>
       </w:r>
       <w:r>
         <w:tab/>
@@ -4044,10 +3948,7 @@
         <w:tab/>
       </w:r>
       <w:r>
-        <w:t>Opcode: 0x0</w:t>
-      </w:r>
-      <w:r>
-        <w:t>9</w:t>
+        <w:t>Opcode: 0x09</w:t>
       </w:r>
       <w:r>
         <w:tab/>
@@ -4065,10 +3966,7 @@
         </w:numPr>
       </w:pPr>
       <w:r>
-        <w:t xml:space="preserve">Description/Notes: Decrements the source by 1. (C-Style) pseudocode: </w:t>
-      </w:r>
-      <w:r>
-        <w:t xml:space="preserve">source-- </w:t>
+        <w:t xml:space="preserve">Description/Notes: Decrements the source by 1. (C-Style) pseudocode: source-- </w:t>
       </w:r>
     </w:p>
     <w:p>
@@ -4207,22 +4105,16 @@
         </w:numPr>
       </w:pPr>
       <w:r>
-        <w:t xml:space="preserve">Mnemonic: </w:t>
-      </w:r>
-      <w:r>
-        <w:t>SHL</w:t>
-      </w:r>
-      <w:r>
-        <w:tab/>
-      </w:r>
-      <w:r>
-        <w:tab/>
-      </w:r>
-      <w:r>
-        <w:t>Opcode: 0x</w:t>
-      </w:r>
-      <w:r>
-        <w:t>0</w:t>
+        <w:t>Mnemonic: SHL</w:t>
+      </w:r>
+      <w:r>
+        <w:tab/>
+      </w:r>
+      <w:r>
+        <w:tab/>
+      </w:r>
+      <w:r>
+        <w:t>Opcode: 0x0</w:t>
       </w:r>
       <w:r>
         <w:t>6</w:t>
@@ -4231,10 +4123,7 @@
         <w:tab/>
       </w:r>
       <w:r>
-        <w:t xml:space="preserve">Parameters: [required] Source, [required] </w:t>
-      </w:r>
-      <w:r>
-        <w:t>(Positions)</w:t>
+        <w:t>Parameters: [required] Source, [required] (Positions)</w:t>
       </w:r>
     </w:p>
     <w:p>
@@ -4246,10 +4135,7 @@
         </w:numPr>
       </w:pPr>
       <w:r>
-        <w:t>Description:</w:t>
-      </w:r>
-      <w:r>
-        <w:t xml:space="preserve"> Shifts the binary representation (Positions) to the left. (e.g. 001 with the shift of 2 positions is 100) Effectively squares the value in source.</w:t>
+        <w:t>Description: Shifts the binary representation (Positions) to the left. (e.g. 001 with the shift of 2 positions is 100) Effectively squares the value in source.</w:t>
       </w:r>
     </w:p>
     <w:p>
@@ -4263,10 +4149,7 @@
       <w:bookmarkStart w:id="23" w:name="_1ci93xb"/>
       <w:bookmarkEnd w:id="23"/>
       <w:r>
-        <w:t>S</w:t>
-      </w:r>
-      <w:r>
-        <w:t>hift Right</w:t>
+        <w:t>Shift Right</w:t>
       </w:r>
     </w:p>
     <w:p>
@@ -4278,22 +4161,16 @@
         </w:numPr>
       </w:pPr>
       <w:r>
-        <w:t xml:space="preserve">Mnemonic: </w:t>
-      </w:r>
-      <w:r>
-        <w:t>SHR</w:t>
-      </w:r>
-      <w:r>
-        <w:tab/>
-      </w:r>
-      <w:r>
-        <w:tab/>
-      </w:r>
-      <w:r>
-        <w:t>Opcode: 0x</w:t>
-      </w:r>
-      <w:r>
-        <w:t>07</w:t>
+        <w:t>Mnemonic: SHR</w:t>
+      </w:r>
+      <w:r>
+        <w:tab/>
+      </w:r>
+      <w:r>
+        <w:tab/>
+      </w:r>
+      <w:r>
+        <w:t>Opcode: 0x07</w:t>
       </w:r>
       <w:r>
         <w:tab/>
@@ -4314,31 +4191,7 @@
         </w:numPr>
       </w:pPr>
       <w:r>
-        <w:t>Description:</w:t>
-      </w:r>
-      <w:r>
-        <w:t xml:space="preserve"> </w:t>
-      </w:r>
-      <w:r>
-        <w:t>Shifts the binary representation (Positions) to the</w:t>
-      </w:r>
-      <w:r>
-        <w:t xml:space="preserve"> right</w:t>
-      </w:r>
-      <w:r>
-        <w:t xml:space="preserve">. (e.g. </w:t>
-      </w:r>
-      <w:r>
-        <w:t>100</w:t>
-      </w:r>
-      <w:r>
-        <w:t xml:space="preserve"> with the shift of 2 positions is </w:t>
-      </w:r>
-      <w:r>
-        <w:t>001</w:t>
-      </w:r>
-      <w:r>
-        <w:t>)</w:t>
+        <w:t>Description: Shifts the binary representation (Positions) to the right. (e.g. 100 with the shift of 2 positions is 001)</w:t>
       </w:r>
       <w:r>
         <w:t>. Opposite of Shift Left (see above)</w:t>
@@ -4358,10 +4211,7 @@
       <w:bookmarkStart w:id="24" w:name="_3whwml4"/>
       <w:bookmarkEnd w:id="24"/>
       <w:r>
-        <w:t>R</w:t>
-      </w:r>
-      <w:r>
-        <w:t>otate Left</w:t>
+        <w:t>Rotate Left</w:t>
       </w:r>
     </w:p>
     <w:p>
@@ -4375,22 +4225,16 @@
       <w:bookmarkStart w:id="25" w:name="_2bn6wsx"/>
       <w:bookmarkEnd w:id="25"/>
       <w:r>
-        <w:t xml:space="preserve">Mnemonic: </w:t>
-      </w:r>
-      <w:r>
-        <w:t>ROL</w:t>
-      </w:r>
-      <w:r>
-        <w:tab/>
-      </w:r>
-      <w:r>
-        <w:tab/>
-      </w:r>
-      <w:r>
-        <w:t>Opcode: 0x</w:t>
-      </w:r>
-      <w:r>
-        <w:t>0</w:t>
+        <w:t>Mnemonic: ROL</w:t>
+      </w:r>
+      <w:r>
+        <w:tab/>
+      </w:r>
+      <w:r>
+        <w:tab/>
+      </w:r>
+      <w:r>
+        <w:t>Opcode: 0x0</w:t>
       </w:r>
       <w:r>
         <w:t>E</w:t>
@@ -4496,10 +4340,7 @@
         </w:numPr>
       </w:pPr>
       <w:r>
-        <w:t>R</w:t>
-      </w:r>
-      <w:r>
-        <w:t>otate Right</w:t>
+        <w:t>Rotate Right</w:t>
       </w:r>
     </w:p>
     <w:p>
@@ -4511,13 +4352,7 @@
         </w:numPr>
       </w:pPr>
       <w:r>
-        <w:t xml:space="preserve">Mnemonic: </w:t>
-      </w:r>
-      <w:r>
-        <w:t>ROR</w:t>
-      </w:r>
-      <w:r>
-        <w:t xml:space="preserve">   </w:t>
+        <w:t xml:space="preserve">Mnemonic: ROR   </w:t>
       </w:r>
       <w:r>
         <w:tab/>
@@ -4576,25 +4411,7 @@
         <w:rPr>
           <w:rFonts w:asciiTheme="majorHAnsi" w:hAnsiTheme="majorHAnsi" w:cs="Arial"/>
         </w:rPr>
-        <w:t>to the right on</w:t>
-      </w:r>
-      <w:r>
-        <w:rPr>
-          <w:rFonts w:asciiTheme="majorHAnsi" w:hAnsiTheme="majorHAnsi" w:cs="Arial"/>
-        </w:rPr>
-        <w:t xml:space="preserve"> Source</w:t>
-      </w:r>
-      <w:r>
-        <w:rPr>
-          <w:rFonts w:asciiTheme="majorHAnsi" w:hAnsiTheme="majorHAnsi" w:cs="Arial"/>
-        </w:rPr>
-        <w:t xml:space="preserve"> by </w:t>
-      </w:r>
-      <w:r>
-        <w:rPr>
-          <w:rFonts w:asciiTheme="majorHAnsi" w:hAnsiTheme="majorHAnsi" w:cs="Arial"/>
-        </w:rPr>
-        <w:t>(</w:t>
+        <w:t>to the right on Source by (</w:t>
       </w:r>
       <w:proofErr w:type="spellStart"/>
       <w:r>
@@ -4608,13 +4425,7 @@
         <w:rPr>
           <w:rFonts w:asciiTheme="majorHAnsi" w:hAnsiTheme="majorHAnsi" w:cs="Arial"/>
         </w:rPr>
-        <w:t>)</w:t>
-      </w:r>
-      <w:r>
-        <w:rPr>
-          <w:rFonts w:asciiTheme="majorHAnsi" w:hAnsiTheme="majorHAnsi" w:cs="Arial"/>
-        </w:rPr>
-        <w:t xml:space="preserve">. </w:t>
+        <w:t xml:space="preserve">). </w:t>
       </w:r>
       <w:r>
         <w:rPr>
@@ -4685,13 +4496,7 @@
       <w:bookmarkStart w:id="26" w:name="_qsh70q"/>
       <w:bookmarkEnd w:id="26"/>
       <w:r>
-        <w:t>B</w:t>
-      </w:r>
-      <w:r>
-        <w:t>itw</w:t>
-      </w:r>
-      <w:r>
-        <w:t>ise AND</w:t>
+        <w:t>Bitwise AND</w:t>
       </w:r>
     </w:p>
     <w:p>
@@ -4703,13 +4508,7 @@
         </w:numPr>
       </w:pPr>
       <w:r>
-        <w:t xml:space="preserve">Mnemonic: </w:t>
-      </w:r>
-      <w:r>
-        <w:t>AND</w:t>
-      </w:r>
-      <w:r>
-        <w:t xml:space="preserve">   </w:t>
+        <w:t xml:space="preserve">Mnemonic: AND   </w:t>
       </w:r>
       <w:r>
         <w:tab/>
@@ -4814,13 +4613,7 @@
         </w:numPr>
       </w:pPr>
       <w:r>
-        <w:t xml:space="preserve">Mnemonic: </w:t>
-      </w:r>
-      <w:r>
-        <w:t>BOR</w:t>
-      </w:r>
-      <w:r>
-        <w:t xml:space="preserve">   </w:t>
+        <w:t xml:space="preserve">Mnemonic: BOR   </w:t>
       </w:r>
       <w:r>
         <w:tab/>
@@ -4897,10 +4690,7 @@
       <w:bookmarkStart w:id="28" w:name="_1pxezwc"/>
       <w:bookmarkEnd w:id="28"/>
       <w:r>
-        <w:t>B</w:t>
-      </w:r>
-      <w:r>
-        <w:t>itwise XOR (Exclusive OR)</w:t>
+        <w:t>Bitwise XOR (Exclusive OR)</w:t>
       </w:r>
     </w:p>
     <w:p>
@@ -4912,13 +4702,7 @@
         </w:numPr>
       </w:pPr>
       <w:r>
-        <w:t xml:space="preserve">Mnemonic: </w:t>
-      </w:r>
-      <w:r>
-        <w:t>XOR</w:t>
-      </w:r>
-      <w:r>
-        <w:t xml:space="preserve">   </w:t>
+        <w:t xml:space="preserve">Mnemonic: XOR   </w:t>
       </w:r>
       <w:r>
         <w:tab/>
@@ -4989,10 +4773,7 @@
       <w:bookmarkStart w:id="29" w:name="_7dqu2yh7ok73"/>
       <w:bookmarkEnd w:id="29"/>
       <w:r>
-        <w:t>B</w:t>
-      </w:r>
-      <w:r>
-        <w:t>itwise NOT</w:t>
+        <w:t>Bitwise NOT</w:t>
       </w:r>
     </w:p>
     <w:p>
@@ -5004,13 +4785,7 @@
         </w:numPr>
       </w:pPr>
       <w:r>
-        <w:t xml:space="preserve">Mnemonic: </w:t>
-      </w:r>
-      <w:r>
-        <w:t>NOT</w:t>
-      </w:r>
-      <w:r>
-        <w:t xml:space="preserve">   </w:t>
+        <w:t xml:space="preserve">Mnemonic: NOT   </w:t>
       </w:r>
       <w:r>
         <w:tab/>
@@ -5094,31 +4869,15 @@
         </w:numPr>
       </w:pPr>
       <w:r>
-        <w:t>Mnemonic: JMP</w:t>
-      </w:r>
-      <w:r>
-        <w:t xml:space="preserve"> </w:t>
-      </w:r>
-      <w:r>
-        <w:tab/>
-      </w:r>
-      <w:r>
-        <w:t>Opcode: 0x1</w:t>
-      </w:r>
-      <w:r>
-        <w:t>0</w:t>
-      </w:r>
-      <w:r>
-        <w:tab/>
-      </w:r>
-      <w:r>
-        <w:t>Parameters: [required]</w:t>
-      </w:r>
-      <w:r>
-        <w:t xml:space="preserve"> D</w:t>
-      </w:r>
-      <w:r>
-        <w:t>estination</w:t>
+        <w:t xml:space="preserve">Mnemonic: JMP </w:t>
+      </w:r>
+      <w:r>
+        <w:tab/>
+        <w:t>Opcode: 0x10</w:t>
+      </w:r>
+      <w:r>
+        <w:tab/>
+        <w:t>Parameters: [required] Destination</w:t>
       </w:r>
     </w:p>
     <w:p>
@@ -5130,19 +4889,7 @@
         </w:numPr>
       </w:pPr>
       <w:r>
-        <w:t>Notes: Destination</w:t>
-      </w:r>
-      <w:r>
-        <w:t xml:space="preserve"> </w:t>
-      </w:r>
-      <w:r>
-        <w:t>m</w:t>
-      </w:r>
-      <w:r>
-        <w:t>ay be a register, absolute address or label</w:t>
-      </w:r>
-      <w:r>
-        <w:t>.</w:t>
+        <w:t>Notes: Destination may be a register, absolute address or label.</w:t>
       </w:r>
     </w:p>
     <w:p>
@@ -5154,10 +4901,7 @@
         </w:numPr>
       </w:pPr>
       <w:r>
-        <w:t>Description</w:t>
-      </w:r>
-      <w:r>
-        <w:t>: The assembler will swap any references to a label to the address of the label</w:t>
+        <w:t>Description: The assembler will swap any references to a label to the address of the label</w:t>
       </w:r>
     </w:p>
     <w:p>
@@ -5171,10 +4915,7 @@
       <w:bookmarkStart w:id="32" w:name="_3o7alnk"/>
       <w:bookmarkEnd w:id="32"/>
       <w:r>
-        <w:t>C</w:t>
-      </w:r>
-      <w:r>
-        <w:t>all</w:t>
+        <w:t>Call</w:t>
       </w:r>
     </w:p>
     <w:p>
@@ -5193,21 +4934,11 @@
       </w:r>
       <w:r>
         <w:tab/>
-      </w:r>
-      <w:r>
         <w:t>Opcode: 0x11</w:t>
       </w:r>
       <w:r>
         <w:tab/>
-      </w:r>
-      <w:r>
-        <w:t>Parameters: [required]</w:t>
-      </w:r>
-      <w:r>
-        <w:t xml:space="preserve"> Call L</w:t>
-      </w:r>
-      <w:r>
-        <w:t xml:space="preserve">ocation. </w:t>
+        <w:t xml:space="preserve">Parameters: [required] Call Location. </w:t>
       </w:r>
     </w:p>
     <w:p>
@@ -5219,10 +4950,7 @@
         </w:numPr>
       </w:pPr>
       <w:r>
-        <w:t>Notes: Call location m</w:t>
-      </w:r>
-      <w:r>
-        <w:t>ay be register, absolute address or label.</w:t>
+        <w:t>Notes: Call location may be register, absolute address or label.</w:t>
       </w:r>
     </w:p>
     <w:p>
@@ -5234,40 +4962,13 @@
         </w:numPr>
       </w:pPr>
       <w:r>
-        <w:t>Description</w:t>
-      </w:r>
-      <w:r>
-        <w:t xml:space="preserve">: </w:t>
-      </w:r>
-      <w:r>
-        <w:t xml:space="preserve">Same operation </w:t>
-      </w:r>
-      <w:r>
-        <w:t>as</w:t>
-      </w:r>
-      <w:r>
-        <w:t xml:space="preserve"> Jump</w:t>
-      </w:r>
-      <w:r>
-        <w:t xml:space="preserve">, </w:t>
-      </w:r>
-      <w:r>
-        <w:t xml:space="preserve">however </w:t>
-      </w:r>
-      <w:r>
-        <w:t xml:space="preserve">when a </w:t>
+        <w:t xml:space="preserve">Description: Same operation as Jump, however when a </w:t>
       </w:r>
       <w:r>
         <w:t xml:space="preserve">Return </w:t>
       </w:r>
       <w:r>
-        <w:t xml:space="preserve">instruction is encountered, the execution passes back to the calling instruction. </w:t>
-      </w:r>
-      <w:r>
-        <w:t xml:space="preserve">(e.g. </w:t>
-      </w:r>
-      <w:r>
-        <w:t xml:space="preserve">if 0xAF is called from 0x1C, when a </w:t>
+        <w:t xml:space="preserve">instruction is encountered, the execution passes back to the calling instruction. (e.g. if 0xAF is called from 0x1C, when a </w:t>
       </w:r>
       <w:r>
         <w:t>Return</w:t>
@@ -5287,10 +4988,7 @@
       <w:bookmarkStart w:id="33" w:name="_23ckvvd"/>
       <w:bookmarkEnd w:id="33"/>
       <w:r>
-        <w:t>R</w:t>
-      </w:r>
-      <w:r>
-        <w:t>eturn</w:t>
+        <w:t>Return</w:t>
       </w:r>
     </w:p>
     <w:p>
@@ -5309,8 +5007,6 @@
       </w:r>
       <w:r>
         <w:tab/>
-      </w:r>
-      <w:r>
         <w:t>Opcode: 0x12</w:t>
       </w:r>
     </w:p>
@@ -5323,22 +5019,7 @@
         </w:numPr>
       </w:pPr>
       <w:r>
-        <w:t xml:space="preserve">Description/Example: Returns to the position before when a subroutine was called. </w:t>
-      </w:r>
-      <w:r>
-        <w:t>R</w:t>
-      </w:r>
-      <w:r>
-        <w:t xml:space="preserve">eturning from the subroutine that has previously been entered using </w:t>
-      </w:r>
-      <w:r>
-        <w:t xml:space="preserve">the </w:t>
-      </w:r>
-      <w:r>
-        <w:t>C</w:t>
-      </w:r>
-      <w:r>
-        <w:t>all instruction (See above)</w:t>
+        <w:t>Description/Example: Returns to the position before when a subroutine was called. Returning from the subroutine that has previously been entered using the Call instruction (See above)</w:t>
       </w:r>
     </w:p>
     <w:p>
@@ -5352,10 +5033,7 @@
       <w:bookmarkStart w:id="34" w:name="_ihv636"/>
       <w:bookmarkEnd w:id="34"/>
       <w:r>
-        <w:t>J</w:t>
-      </w:r>
-      <w:r>
-        <w:t>ump if true</w:t>
+        <w:t>Jump if true</w:t>
       </w:r>
     </w:p>
     <w:p>
@@ -5374,21 +5052,11 @@
       </w:r>
       <w:r>
         <w:tab/>
-      </w:r>
-      <w:r>
         <w:t>Opcode: 0x13</w:t>
       </w:r>
       <w:r>
         <w:tab/>
-      </w:r>
-      <w:r>
-        <w:t>Parameters:</w:t>
-      </w:r>
-      <w:r>
-        <w:t xml:space="preserve"> [required] Destination</w:t>
-      </w:r>
-      <w:r>
-        <w:t>.</w:t>
+        <w:t>Parameters: [required] Destination.</w:t>
       </w:r>
     </w:p>
     <w:p>
@@ -5400,13 +5068,7 @@
         </w:numPr>
       </w:pPr>
       <w:r>
-        <w:t xml:space="preserve">Description: If a </w:t>
-      </w:r>
-      <w:r>
-        <w:t>Boolean</w:t>
-      </w:r>
-      <w:r>
-        <w:t xml:space="preserve"> operation has occurred previously, and the result was true, this jump will be made, otherwise no jump will be made by this command.</w:t>
+        <w:t>Description: If a Boolean operation has occurred previously, and the result was true, this jump will be made, otherwise no jump will be made by this command.</w:t>
       </w:r>
     </w:p>
     <w:p>
@@ -5420,10 +5082,7 @@
       <w:bookmarkStart w:id="35" w:name="_32hioqz"/>
       <w:bookmarkEnd w:id="35"/>
       <w:r>
-        <w:t>J</w:t>
-      </w:r>
-      <w:r>
-        <w:t>ump if false</w:t>
+        <w:t>Jump if false</w:t>
       </w:r>
     </w:p>
     <w:p>
@@ -5442,21 +5101,11 @@
       </w:r>
       <w:r>
         <w:tab/>
-      </w:r>
-      <w:r>
-        <w:t>Opcode: 0x14</w:t>
-      </w:r>
-      <w:r>
-        <w:t xml:space="preserve"> </w:t>
-      </w:r>
-      <w:r>
-        <w:tab/>
-      </w:r>
-      <w:r>
-        <w:t xml:space="preserve">Parameters: </w:t>
-      </w:r>
-      <w:r>
-        <w:t>[required] Destination</w:t>
+        <w:t xml:space="preserve">Opcode: 0x14 </w:t>
+      </w:r>
+      <w:r>
+        <w:tab/>
+        <w:t>Parameters: [required] Destination</w:t>
       </w:r>
     </w:p>
     <w:p>
@@ -5488,10 +5137,7 @@
       <w:bookmarkStart w:id="36" w:name="_1hmsyys"/>
       <w:bookmarkEnd w:id="36"/>
       <w:r>
-        <w:t>C</w:t>
-      </w:r>
-      <w:r>
-        <w:t>all if true</w:t>
+        <w:t>Call if true</w:t>
       </w:r>
     </w:p>
     <w:p>
@@ -5510,8 +5156,6 @@
       </w:r>
       <w:r>
         <w:tab/>
-      </w:r>
-      <w:r>
         <w:t>Opcode: 0x17</w:t>
       </w:r>
       <w:r>
@@ -5568,10 +5212,7 @@
       <w:bookmarkStart w:id="37" w:name="_ogq6jgb0iyck"/>
       <w:bookmarkEnd w:id="37"/>
       <w:r>
-        <w:t>C</w:t>
-      </w:r>
-      <w:r>
-        <w:t>all if false</w:t>
+        <w:t>Call if false</w:t>
       </w:r>
     </w:p>
     <w:p>
@@ -5590,8 +5231,6 @@
       </w:r>
       <w:r>
         <w:tab/>
-      </w:r>
-      <w:r>
         <w:t>Opcode: 0x18</w:t>
       </w:r>
       <w:r>
@@ -5628,13 +5267,7 @@
         <w:t xml:space="preserve">Like </w:t>
       </w:r>
       <w:r>
-        <w:t xml:space="preserve">CLT but the condition </w:t>
-      </w:r>
-      <w:r>
-        <w:t xml:space="preserve">for execution </w:t>
-      </w:r>
-      <w:r>
-        <w:t>is false.</w:t>
+        <w:t>CLT but the condition for execution is false.</w:t>
       </w:r>
     </w:p>
     <w:p/>
@@ -5665,6 +5298,60 @@
     </w:p>
     <w:p>
       <w:pPr>
+        <w:pStyle w:val="ListParagraph"/>
+        <w:numPr>
+          <w:ilvl w:val="1"/>
+          <w:numId w:val="3"/>
+        </w:numPr>
+      </w:pPr>
+      <w:r>
+        <w:t>Mnemonic: PSH</w:t>
+      </w:r>
+      <w:r>
+        <w:tab/>
+      </w:r>
+      <w:r>
+        <w:tab/>
+      </w:r>
+      <w:r>
+        <w:t>Opcode: 0x20</w:t>
+      </w:r>
+      <w:r>
+        <w:tab/>
+      </w:r>
+      <w:r>
+        <w:t>Parameters: [req</w:t>
+      </w:r>
+      <w:r>
+        <w:t>uired</w:t>
+      </w:r>
+      <w:r>
+        <w:t>]</w:t>
+      </w:r>
+      <w:r>
+        <w:t xml:space="preserve"> D</w:t>
+      </w:r>
+      <w:r>
+        <w:t>ata</w:t>
+      </w:r>
+    </w:p>
+    <w:p>
+      <w:pPr>
+        <w:pStyle w:val="ListParagraph"/>
+        <w:numPr>
+          <w:ilvl w:val="1"/>
+          <w:numId w:val="3"/>
+        </w:numPr>
+      </w:pPr>
+      <w:r>
+        <w:t>Description</w:t>
+      </w:r>
+      <w:r>
+        <w:t>: Pushes an item onto the stack and adjusts the stack pointer accordingly.</w:t>
+      </w:r>
+    </w:p>
+    <w:p>
+      <w:pPr>
         <w:pStyle w:val="Heading3"/>
         <w:numPr>
           <w:ilvl w:val="0"/>
@@ -5677,7 +5364,63 @@
         <w:t>Pop</w:t>
       </w:r>
     </w:p>
-    <w:p/>
+    <w:p>
+      <w:pPr>
+        <w:pStyle w:val="ListParagraph"/>
+        <w:numPr>
+          <w:ilvl w:val="1"/>
+          <w:numId w:val="3"/>
+        </w:numPr>
+      </w:pPr>
+      <w:r>
+        <w:t>Mnemonic: POP</w:t>
+      </w:r>
+      <w:r>
+        <w:tab/>
+      </w:r>
+      <w:r>
+        <w:t>Opcode: 0x21</w:t>
+      </w:r>
+      <w:r>
+        <w:tab/>
+      </w:r>
+      <w:r>
+        <w:t>Parameters: [req</w:t>
+      </w:r>
+      <w:r>
+        <w:t>uired</w:t>
+      </w:r>
+      <w:r>
+        <w:t>]</w:t>
+      </w:r>
+      <w:r>
+        <w:t xml:space="preserve"> D</w:t>
+      </w:r>
+      <w:r>
+        <w:t>estination</w:t>
+      </w:r>
+    </w:p>
+    <w:p>
+      <w:pPr>
+        <w:pStyle w:val="ListParagraph"/>
+        <w:numPr>
+          <w:ilvl w:val="1"/>
+          <w:numId w:val="3"/>
+        </w:numPr>
+      </w:pPr>
+      <w:r>
+        <w:t>Description</w:t>
+      </w:r>
+      <w:r>
+        <w:t>: Removes an item from the stack and places it into a register</w:t>
+      </w:r>
+      <w:r>
+        <w:t>,</w:t>
+      </w:r>
+      <w:r>
+        <w:t xml:space="preserve"> adjusting the stack pointer accordingly.</w:t>
+      </w:r>
+    </w:p>
     <w:p>
       <w:pPr>
         <w:pStyle w:val="Heading2"/>
@@ -5704,6 +5447,84 @@
     </w:p>
     <w:p>
       <w:pPr>
+        <w:pStyle w:val="ListParagraph"/>
+        <w:numPr>
+          <w:ilvl w:val="1"/>
+          <w:numId w:val="4"/>
+        </w:numPr>
+      </w:pPr>
+      <w:r>
+        <w:t>Mnemonic: INB</w:t>
+      </w:r>
+      <w:r>
+        <w:tab/>
+      </w:r>
+      <w:r>
+        <w:tab/>
+      </w:r>
+      <w:r>
+        <w:t>Opcode: 0x24</w:t>
+      </w:r>
+      <w:r>
+        <w:tab/>
+      </w:r>
+      <w:r>
+        <w:t>Parameters: [req</w:t>
+      </w:r>
+      <w:r>
+        <w:t>uired</w:t>
+      </w:r>
+      <w:r>
+        <w:t>]</w:t>
+      </w:r>
+      <w:r>
+        <w:t xml:space="preserve"> P</w:t>
+      </w:r>
+      <w:r>
+        <w:t>ort, [req</w:t>
+      </w:r>
+      <w:r>
+        <w:t>uired</w:t>
+      </w:r>
+      <w:r>
+        <w:t>]</w:t>
+      </w:r>
+      <w:r>
+        <w:t xml:space="preserve"> D</w:t>
+      </w:r>
+      <w:r>
+        <w:t>est</w:t>
+      </w:r>
+      <w:r>
+        <w:t>ination</w:t>
+      </w:r>
+    </w:p>
+    <w:p>
+      <w:pPr>
+        <w:pStyle w:val="ListParagraph"/>
+        <w:numPr>
+          <w:ilvl w:val="1"/>
+          <w:numId w:val="4"/>
+        </w:numPr>
+      </w:pPr>
+      <w:r>
+        <w:t>Description</w:t>
+      </w:r>
+      <w:r>
+        <w:t xml:space="preserve">: Puts the byte value of the specified port into </w:t>
+      </w:r>
+      <w:r>
+        <w:t xml:space="preserve">the </w:t>
+      </w:r>
+      <w:r>
+        <w:t>dest</w:t>
+      </w:r>
+      <w:r>
+        <w:t>ination</w:t>
+      </w:r>
+    </w:p>
+    <w:p>
+      <w:pPr>
         <w:pStyle w:val="Heading3"/>
         <w:numPr>
           <w:ilvl w:val="0"/>
@@ -5718,6 +5539,78 @@
     </w:p>
     <w:p>
       <w:pPr>
+        <w:pStyle w:val="ListParagraph"/>
+        <w:numPr>
+          <w:ilvl w:val="1"/>
+          <w:numId w:val="4"/>
+        </w:numPr>
+      </w:pPr>
+      <w:r>
+        <w:t>Mnemonic: INW</w:t>
+      </w:r>
+      <w:r>
+        <w:tab/>
+      </w:r>
+      <w:r>
+        <w:t>Opcode: 0x25</w:t>
+      </w:r>
+      <w:r>
+        <w:tab/>
+      </w:r>
+      <w:r>
+        <w:t>Parameters: [req</w:t>
+      </w:r>
+      <w:r>
+        <w:t>uired</w:t>
+      </w:r>
+      <w:r>
+        <w:t>]</w:t>
+      </w:r>
+      <w:r>
+        <w:t xml:space="preserve"> P</w:t>
+      </w:r>
+      <w:r>
+        <w:t>ort, [req</w:t>
+      </w:r>
+      <w:r>
+        <w:t>uired</w:t>
+      </w:r>
+      <w:r>
+        <w:t>]</w:t>
+      </w:r>
+      <w:r>
+        <w:t xml:space="preserve"> D</w:t>
+      </w:r>
+      <w:r>
+        <w:t>est</w:t>
+      </w:r>
+      <w:r>
+        <w:t>ination</w:t>
+      </w:r>
+    </w:p>
+    <w:p>
+      <w:pPr>
+        <w:pStyle w:val="ListParagraph"/>
+        <w:numPr>
+          <w:ilvl w:val="1"/>
+          <w:numId w:val="4"/>
+        </w:numPr>
+      </w:pPr>
+      <w:r>
+        <w:t>Description</w:t>
+      </w:r>
+      <w:r>
+        <w:t>: Puts the word value of the specified port into</w:t>
+      </w:r>
+      <w:r>
+        <w:t xml:space="preserve"> the destination</w:t>
+      </w:r>
+      <w:r>
+        <w:t>.</w:t>
+      </w:r>
+    </w:p>
+    <w:p>
+      <w:pPr>
         <w:pStyle w:val="Heading3"/>
         <w:numPr>
           <w:ilvl w:val="0"/>
@@ -5732,6 +5625,87 @@
     </w:p>
     <w:p>
       <w:pPr>
+        <w:pStyle w:val="ListParagraph"/>
+        <w:numPr>
+          <w:ilvl w:val="1"/>
+          <w:numId w:val="4"/>
+        </w:numPr>
+      </w:pPr>
+      <w:r>
+        <w:t>Mnemonic: IND</w:t>
+      </w:r>
+      <w:r>
+        <w:tab/>
+      </w:r>
+      <w:r>
+        <w:tab/>
+      </w:r>
+      <w:r>
+        <w:t>Opcode: 0x26</w:t>
+      </w:r>
+      <w:r>
+        <w:tab/>
+      </w:r>
+      <w:r>
+        <w:t>Parameters: [req</w:t>
+      </w:r>
+      <w:r>
+        <w:t>uired</w:t>
+      </w:r>
+      <w:r>
+        <w:t>]</w:t>
+      </w:r>
+      <w:r>
+        <w:t xml:space="preserve"> P</w:t>
+      </w:r>
+      <w:r>
+        <w:t>ort, [req</w:t>
+      </w:r>
+      <w:r>
+        <w:t>uired</w:t>
+      </w:r>
+      <w:r>
+        <w:t>]</w:t>
+      </w:r>
+      <w:r>
+        <w:t xml:space="preserve"> D</w:t>
+      </w:r>
+      <w:r>
+        <w:t>est</w:t>
+      </w:r>
+      <w:r>
+        <w:t>ination</w:t>
+      </w:r>
+    </w:p>
+    <w:p>
+      <w:pPr>
+        <w:pStyle w:val="ListParagraph"/>
+        <w:numPr>
+          <w:ilvl w:val="1"/>
+          <w:numId w:val="4"/>
+        </w:numPr>
+      </w:pPr>
+      <w:r>
+        <w:t>Description</w:t>
+      </w:r>
+      <w:r>
+        <w:t xml:space="preserve">: Puts the </w:t>
+      </w:r>
+      <w:r>
+        <w:t xml:space="preserve">32-bit (DWORD) </w:t>
+      </w:r>
+      <w:r>
+        <w:t xml:space="preserve">value of the specified port into </w:t>
+      </w:r>
+      <w:r>
+        <w:t>the destination</w:t>
+      </w:r>
+      <w:r>
+        <w:t>.</w:t>
+      </w:r>
+    </w:p>
+    <w:p>
+      <w:pPr>
         <w:pStyle w:val="Heading3"/>
         <w:numPr>
           <w:ilvl w:val="0"/>
@@ -5746,6 +5720,72 @@
     </w:p>
     <w:p>
       <w:pPr>
+        <w:pStyle w:val="ListParagraph"/>
+        <w:numPr>
+          <w:ilvl w:val="1"/>
+          <w:numId w:val="4"/>
+        </w:numPr>
+      </w:pPr>
+      <w:r>
+        <w:t>Mnemonic: OUB</w:t>
+      </w:r>
+      <w:r>
+        <w:tab/>
+      </w:r>
+      <w:r>
+        <w:t>Opcode: 0x27</w:t>
+      </w:r>
+      <w:r>
+        <w:tab/>
+      </w:r>
+      <w:r>
+        <w:t>Parameters: [req</w:t>
+      </w:r>
+      <w:r>
+        <w:t>uired</w:t>
+      </w:r>
+      <w:r>
+        <w:t>]</w:t>
+      </w:r>
+      <w:r>
+        <w:t xml:space="preserve"> P</w:t>
+      </w:r>
+      <w:r>
+        <w:t>ort, [req</w:t>
+      </w:r>
+      <w:r>
+        <w:t>uired</w:t>
+      </w:r>
+      <w:r>
+        <w:t>]</w:t>
+      </w:r>
+      <w:r>
+        <w:t xml:space="preserve"> Source</w:t>
+      </w:r>
+    </w:p>
+    <w:p>
+      <w:pPr>
+        <w:pStyle w:val="ListParagraph"/>
+        <w:numPr>
+          <w:ilvl w:val="1"/>
+          <w:numId w:val="4"/>
+        </w:numPr>
+      </w:pPr>
+      <w:r>
+        <w:t>Description</w:t>
+      </w:r>
+      <w:r>
+        <w:t xml:space="preserve">: Puts the byte value of </w:t>
+      </w:r>
+      <w:r>
+        <w:t xml:space="preserve">Source </w:t>
+      </w:r>
+      <w:r>
+        <w:t>into the specified port.</w:t>
+      </w:r>
+    </w:p>
+    <w:p>
+      <w:pPr>
         <w:pStyle w:val="Heading3"/>
         <w:numPr>
           <w:ilvl w:val="0"/>
@@ -5760,6 +5800,78 @@
     </w:p>
     <w:p>
       <w:pPr>
+        <w:pStyle w:val="ListParagraph"/>
+        <w:numPr>
+          <w:ilvl w:val="1"/>
+          <w:numId w:val="4"/>
+        </w:numPr>
+      </w:pPr>
+      <w:r>
+        <w:t>Mnemonic: OUW</w:t>
+      </w:r>
+      <w:r>
+        <w:tab/>
+      </w:r>
+      <w:r>
+        <w:t>Opcode: 0x28</w:t>
+      </w:r>
+      <w:r>
+        <w:tab/>
+      </w:r>
+      <w:r>
+        <w:t>Parameters: [req</w:t>
+      </w:r>
+      <w:r>
+        <w:t>uired</w:t>
+      </w:r>
+      <w:r>
+        <w:t>]</w:t>
+      </w:r>
+      <w:r>
+        <w:t xml:space="preserve"> Port</w:t>
+      </w:r>
+      <w:r>
+        <w:t>, [req</w:t>
+      </w:r>
+      <w:r>
+        <w:t>uired</w:t>
+      </w:r>
+      <w:r>
+        <w:t>]</w:t>
+      </w:r>
+      <w:r>
+        <w:t xml:space="preserve"> Source</w:t>
+      </w:r>
+    </w:p>
+    <w:p>
+      <w:pPr>
+        <w:pStyle w:val="ListParagraph"/>
+        <w:numPr>
+          <w:ilvl w:val="1"/>
+          <w:numId w:val="4"/>
+        </w:numPr>
+      </w:pPr>
+      <w:r>
+        <w:t>Description</w:t>
+      </w:r>
+      <w:r>
+        <w:t xml:space="preserve">: Puts the </w:t>
+      </w:r>
+      <w:r>
+        <w:t xml:space="preserve">16-bit (WORD) </w:t>
+      </w:r>
+      <w:r>
+        <w:t xml:space="preserve">value of </w:t>
+      </w:r>
+      <w:r>
+        <w:t xml:space="preserve">Source </w:t>
+      </w:r>
+      <w:r>
+        <w:t>into the specified port.</w:t>
+      </w:r>
+    </w:p>
+    <w:p>
+      <w:pPr>
         <w:pStyle w:val="Heading3"/>
         <w:numPr>
           <w:ilvl w:val="0"/>
@@ -5769,10 +5881,81 @@
       <w:bookmarkStart w:id="47" w:name="_nmf14n"/>
       <w:bookmarkEnd w:id="47"/>
       <w:r>
-        <w:t xml:space="preserve">Send </w:t>
-      </w:r>
-      <w:r>
-        <w:t>Double Word</w:t>
+        <w:t>Send Double Word</w:t>
+      </w:r>
+    </w:p>
+    <w:p>
+      <w:pPr>
+        <w:pStyle w:val="ListParagraph"/>
+        <w:numPr>
+          <w:ilvl w:val="1"/>
+          <w:numId w:val="4"/>
+        </w:numPr>
+      </w:pPr>
+      <w:r>
+        <w:t>Mnemonic: OUD</w:t>
+      </w:r>
+      <w:r>
+        <w:tab/>
+      </w:r>
+      <w:r>
+        <w:t>Opcode: 0x29</w:t>
+      </w:r>
+      <w:r>
+        <w:tab/>
+      </w:r>
+      <w:r>
+        <w:t>Parameters: [req</w:t>
+      </w:r>
+      <w:r>
+        <w:t>uired</w:t>
+      </w:r>
+      <w:r>
+        <w:t>]</w:t>
+      </w:r>
+      <w:r>
+        <w:t>Port</w:t>
+      </w:r>
+      <w:r>
+        <w:t>, [req</w:t>
+      </w:r>
+      <w:r>
+        <w:t>uired</w:t>
+      </w:r>
+      <w:r>
+        <w:t>]</w:t>
+      </w:r>
+      <w:r>
+        <w:t xml:space="preserve"> Source</w:t>
+      </w:r>
+    </w:p>
+    <w:p>
+      <w:pPr>
+        <w:pStyle w:val="ListParagraph"/>
+        <w:numPr>
+          <w:ilvl w:val="1"/>
+          <w:numId w:val="4"/>
+        </w:numPr>
+      </w:pPr>
+      <w:r>
+        <w:t>Description</w:t>
+      </w:r>
+      <w:bookmarkStart w:id="48" w:name="_GoBack"/>
+      <w:bookmarkEnd w:id="48"/>
+      <w:r>
+        <w:t xml:space="preserve">: Puts the </w:t>
+      </w:r>
+      <w:r>
+        <w:t xml:space="preserve">32-bit (DWORD) </w:t>
+      </w:r>
+      <w:r>
+        <w:t>value of</w:t>
+      </w:r>
+      <w:r>
+        <w:t xml:space="preserve"> Source</w:t>
+      </w:r>
+      <w:r>
+        <w:t xml:space="preserve"> into the specified port.</w:t>
       </w:r>
     </w:p>
     <w:p>
@@ -5783,10 +5966,61 @@
           <w:numId w:val="4"/>
         </w:numPr>
       </w:pPr>
-      <w:bookmarkStart w:id="48" w:name="_37m2jsg"/>
-      <w:bookmarkEnd w:id="48"/>
+      <w:bookmarkStart w:id="49" w:name="_37m2jsg"/>
+      <w:bookmarkEnd w:id="49"/>
       <w:r>
         <w:t>Software Interrupt</w:t>
+      </w:r>
+    </w:p>
+    <w:p>
+      <w:pPr>
+        <w:pStyle w:val="ListParagraph"/>
+        <w:numPr>
+          <w:ilvl w:val="1"/>
+          <w:numId w:val="4"/>
+        </w:numPr>
+      </w:pPr>
+      <w:r>
+        <w:t>Mnemonic: SWI</w:t>
+      </w:r>
+      <w:r>
+        <w:tab/>
+      </w:r>
+      <w:r>
+        <w:tab/>
+      </w:r>
+      <w:r>
+        <w:t>Opcode: 0x2A</w:t>
+      </w:r>
+      <w:r>
+        <w:tab/>
+      </w:r>
+      <w:r>
+        <w:t>Parameters: [req</w:t>
+      </w:r>
+      <w:r>
+        <w:t>uired</w:t>
+      </w:r>
+      <w:r>
+        <w:t>]</w:t>
+      </w:r>
+      <w:r>
+        <w:t xml:space="preserve"> Interrupt number</w:t>
+      </w:r>
+    </w:p>
+    <w:p>
+      <w:pPr>
+        <w:pStyle w:val="ListParagraph"/>
+        <w:numPr>
+          <w:ilvl w:val="1"/>
+          <w:numId w:val="4"/>
+        </w:numPr>
+      </w:pPr>
+      <w:r>
+        <w:t>Description</w:t>
+      </w:r>
+      <w:r>
+        <w:t>: Calls a software interrupt</w:t>
       </w:r>
     </w:p>
     <w:p>
@@ -5797,16 +6031,64 @@
           <w:numId w:val="4"/>
         </w:numPr>
       </w:pPr>
-      <w:bookmarkStart w:id="49" w:name="_1mrcu09"/>
-      <w:bookmarkEnd w:id="49"/>
+      <w:bookmarkStart w:id="50" w:name="_1mrcu09"/>
+      <w:bookmarkEnd w:id="50"/>
       <w:r>
         <w:t>Kernel Interrupt</w:t>
       </w:r>
     </w:p>
     <w:p>
-      <w:bookmarkStart w:id="50" w:name="_GoBack"/>
-      <w:bookmarkEnd w:id="50"/>
-    </w:p>
+      <w:pPr>
+        <w:pStyle w:val="ListParagraph"/>
+        <w:numPr>
+          <w:ilvl w:val="1"/>
+          <w:numId w:val="4"/>
+        </w:numPr>
+      </w:pPr>
+      <w:r>
+        <w:t>Mnemonic: KEI</w:t>
+      </w:r>
+      <w:r>
+        <w:tab/>
+      </w:r>
+      <w:r>
+        <w:tab/>
+      </w:r>
+      <w:r>
+        <w:t>Opcode: 0x2B</w:t>
+      </w:r>
+      <w:r>
+        <w:tab/>
+      </w:r>
+      <w:r>
+        <w:t>Parameters: [req</w:t>
+      </w:r>
+      <w:r>
+        <w:t>uired</w:t>
+      </w:r>
+      <w:r>
+        <w:t>]</w:t>
+      </w:r>
+      <w:r>
+        <w:t xml:space="preserve"> Interrupt number</w:t>
+      </w:r>
+    </w:p>
+    <w:p>
+      <w:pPr>
+        <w:pStyle w:val="ListParagraph"/>
+        <w:numPr>
+          <w:ilvl w:val="1"/>
+          <w:numId w:val="4"/>
+        </w:numPr>
+      </w:pPr>
+      <w:r>
+        <w:t>Description</w:t>
+      </w:r>
+      <w:r>
+        <w:t>: Calls a kernel interrupt</w:t>
+      </w:r>
+    </w:p>
+    <w:p/>
     <w:sectPr>
       <w:pgSz w:w="11906" w:h="16838"/>
       <w:pgMar w:top="720" w:right="720" w:bottom="720" w:left="720" w:header="0" w:footer="0" w:gutter="0"/>
@@ -8071,7 +8353,6 @@
     <w:rPr>
       <w:color w:val="000080"/>
       <w:u w:val="single"/>
-      <w:lang/>
     </w:rPr>
   </w:style>
   <w:style w:type="paragraph" w:customStyle="1" w:styleId="Heading">

</xml_diff>